<commit_message>
En proceso servicio de compra
</commit_message>
<xml_diff>
--- a/Memoria AIRDSS.docx
+++ b/Memoria AIRDSS.docx
@@ -94,7 +94,10 @@
       </w:r>
       <w:proofErr w:type="spellStart"/>
       <w:r>
-        <w:t>hizó</w:t>
+        <w:t>hiz</w:t>
+      </w:r>
+      <w:r>
+        <w:t>ó</w:t>
       </w:r>
       <w:proofErr w:type="spellEnd"/>
       <w:r>
@@ -265,21 +268,27 @@
       <w:r>
         <w:t xml:space="preserve">Por </w:t>
       </w:r>
-      <w:proofErr w:type="spellStart"/>
+      <w:r>
+        <w:t>último,</w:t>
+      </w:r>
+      <w:r>
+        <w:t xml:space="preserve"> </w:t>
+      </w:r>
+      <w:bookmarkStart w:id="0" w:name="_GoBack"/>
+      <w:bookmarkEnd w:id="0"/>
+      <w:r>
+        <w:t>se procedió</w:t>
+      </w:r>
+      <w:r>
+        <w:t xml:space="preserve"> a la realización de </w:t>
+      </w:r>
       <w:proofErr w:type="gramStart"/>
       <w:r>
-        <w:t>último,</w:t>
-      </w:r>
-      <w:r>
-        <w:t>se</w:t>
-      </w:r>
-      <w:proofErr w:type="spellEnd"/>
+        <w:t>los test</w:t>
+      </w:r>
       <w:proofErr w:type="gramEnd"/>
       <w:r>
-        <w:t xml:space="preserve"> procedió</w:t>
-      </w:r>
-      <w:r>
-        <w:t xml:space="preserve"> a la realización de los test para comprobar que tanto los datos como la </w:t>
+        <w:t xml:space="preserve"> para comprobar que tanto los datos como la </w:t>
       </w:r>
       <w:proofErr w:type="spellStart"/>
       <w:r>
@@ -456,10 +465,7 @@
       </w:pPr>
       <w:r>
         <w:lastRenderedPageBreak/>
-        <w:t>Abraham</w:t>
-      </w:r>
-      <w:r>
-        <w:t>: Cliente</w:t>
+        <w:t>Abraham: Cliente</w:t>
       </w:r>
     </w:p>
     <w:p>
@@ -471,10 +477,7 @@
         </w:numPr>
       </w:pPr>
       <w:r>
-        <w:t>Alejandro</w:t>
-      </w:r>
-      <w:r>
-        <w:t xml:space="preserve">: </w:t>
+        <w:t xml:space="preserve">Alejandro: </w:t>
       </w:r>
       <w:proofErr w:type="gramStart"/>
       <w:r>
@@ -499,10 +502,7 @@
         </w:numPr>
       </w:pPr>
       <w:r>
-        <w:t>Berta</w:t>
-      </w:r>
-      <w:r>
-        <w:t xml:space="preserve">: </w:t>
+        <w:t xml:space="preserve">Berta: </w:t>
       </w:r>
       <w:proofErr w:type="spellStart"/>
       <w:r>
@@ -535,10 +535,7 @@
         </w:numPr>
       </w:pPr>
       <w:r>
-        <w:t>Daniel</w:t>
-      </w:r>
-      <w:r>
-        <w:t xml:space="preserve">: Flight y </w:t>
+        <w:t xml:space="preserve">Daniel: Flight y </w:t>
       </w:r>
       <w:proofErr w:type="spellStart"/>
       <w:r>
@@ -615,10 +612,7 @@
         </w:numPr>
       </w:pPr>
       <w:r>
-        <w:t>Mostrar listados para todos los objetos del modelo de dominio</w:t>
-      </w:r>
-      <w:r>
-        <w:t>: Cada uno implementó esto en sus vistas.</w:t>
+        <w:t>Mostrar listados para todos los objetos del modelo de dominio: Cada uno implementó esto en sus vistas.</w:t>
       </w:r>
     </w:p>
     <w:p>
@@ -630,10 +624,7 @@
         </w:numPr>
       </w:pPr>
       <w:r>
-        <w:t>Borrar cualquier objeto en la base de datos</w:t>
-      </w:r>
-      <w:r>
-        <w:t xml:space="preserve">: Todos los integrantes del grupo implementaron esto en sus vistas </w:t>
+        <w:t xml:space="preserve">Borrar cualquier objeto en la base de datos: Todos los integrantes del grupo implementaron esto en sus vistas </w:t>
       </w:r>
     </w:p>
     <w:p>
@@ -645,13 +636,7 @@
         </w:numPr>
       </w:pPr>
       <w:r>
-        <w:t>Crear y modificar objetos de 3 tipos distintos (para los demás se puede poblar la</w:t>
-      </w:r>
-      <w:r>
-        <w:t xml:space="preserve"> </w:t>
-      </w:r>
-      <w:r>
-        <w:t xml:space="preserve">base de datos con </w:t>
+        <w:t xml:space="preserve">Crear y modificar objetos de 3 tipos distintos (para los demás se puede poblar la base de datos con </w:t>
       </w:r>
       <w:proofErr w:type="spellStart"/>
       <w:r>
@@ -659,16 +644,11 @@
       </w:r>
       <w:proofErr w:type="spellEnd"/>
       <w:r>
-        <w:t>)</w:t>
-      </w:r>
-      <w:r>
-        <w:t xml:space="preserve">: </w:t>
+        <w:t xml:space="preserve">): </w:t>
       </w:r>
       <w:r>
         <w:t>Se implementaron para todos los objetos excepto para Ticket.</w:t>
       </w:r>
-      <w:bookmarkStart w:id="0" w:name="_GoBack"/>
-      <w:bookmarkEnd w:id="0"/>
     </w:p>
     <w:p>
       <w:pPr>
@@ -717,10 +697,7 @@
         <w:t xml:space="preserve"> </w:t>
       </w:r>
       <w:r>
-        <w:t xml:space="preserve">Cada uno implementó esto en sus vistas, </w:t>
-      </w:r>
-      <w:r>
-        <w:t xml:space="preserve">usando el </w:t>
+        <w:t xml:space="preserve">Cada uno implementó esto en sus vistas, usando el </w:t>
       </w:r>
       <w:proofErr w:type="spellStart"/>
       <w:r>

</xml_diff>